<commit_message>
Added more pending questions
</commit_message>
<xml_diff>
--- a/Documentation/Pending Questions.docx
+++ b/Documentation/Pending Questions.docx
@@ -94,8 +94,6 @@
       <w:r>
         <w:t xml:space="preserve"> us</w:t>
       </w:r>
-      <w:bookmarkStart w:id="0" w:name="_GoBack"/>
-      <w:bookmarkEnd w:id="0"/>
       <w:r>
         <w:t xml:space="preserve"> implement a GUI or console</w:t>
       </w:r>
@@ -120,6 +118,26 @@
       <w:r>
         <w:t>What type of report would the client prefer? Text-based? With graphic?</w:t>
       </w:r>
+    </w:p>
+    <w:p>
+      <w:pPr>
+        <w:pStyle w:val="ListParagraph"/>
+      </w:pPr>
+    </w:p>
+    <w:p>
+      <w:pPr>
+        <w:pStyle w:val="ListParagraph"/>
+        <w:numPr>
+          <w:ilvl w:val="0"/>
+          <w:numId w:val="1"/>
+        </w:numPr>
+        <w:spacing w:after="0" w:line="240" w:lineRule="auto"/>
+      </w:pPr>
+      <w:r>
+        <w:t>Does the procedure that creates weekly reports for members need to able to run automatically every week? Or is it triggered manually?</w:t>
+      </w:r>
+      <w:bookmarkStart w:id="0" w:name="_GoBack"/>
+      <w:bookmarkEnd w:id="0"/>
     </w:p>
     <w:p/>
     <w:sectPr>

</xml_diff>

<commit_message>
Added answrs to the question.
</commit_message>
<xml_diff>
--- a/Documentation/Pending Questions.docx
+++ b/Documentation/Pending Questions.docx
@@ -37,6 +37,27 @@
     <w:p>
       <w:pPr>
         <w:pStyle w:val="ListParagraph"/>
+        <w:spacing w:after="0" w:line="240" w:lineRule="auto"/>
+        <w:rPr>
+          <w:color w:val="FF0000"/>
+        </w:rPr>
+      </w:pPr>
+      <w:r>
+        <w:rPr>
+          <w:color w:val="FF0000"/>
+        </w:rPr>
+        <w:t>Pizza Anonymous Admin should be able to able to GET member information.</w:t>
+      </w:r>
+    </w:p>
+    <w:p>
+      <w:pPr>
+        <w:pStyle w:val="ListParagraph"/>
+        <w:spacing w:after="0" w:line="240" w:lineRule="auto"/>
+      </w:pPr>
+    </w:p>
+    <w:p>
+      <w:pPr>
+        <w:pStyle w:val="ListParagraph"/>
         <w:numPr>
           <w:ilvl w:val="0"/>
           <w:numId w:val="1"/>
@@ -53,6 +74,27 @@
     <w:p>
       <w:pPr>
         <w:pStyle w:val="ListParagraph"/>
+        <w:spacing w:after="0" w:line="240" w:lineRule="auto"/>
+      </w:pPr>
+    </w:p>
+    <w:p>
+      <w:pPr>
+        <w:pStyle w:val="ListParagraph"/>
+        <w:spacing w:after="0" w:line="240" w:lineRule="auto"/>
+        <w:rPr>
+          <w:color w:val="FF0000"/>
+        </w:rPr>
+      </w:pPr>
+      <w:r>
+        <w:rPr>
+          <w:color w:val="FF0000"/>
+        </w:rPr>
+        <w:t>Yes. They’re just a flat fee.</w:t>
+      </w:r>
+    </w:p>
+    <w:p>
+      <w:pPr>
+        <w:pStyle w:val="ListParagraph"/>
       </w:pPr>
     </w:p>
     <w:p>
@@ -77,6 +119,27 @@
     <w:p>
       <w:pPr>
         <w:pStyle w:val="ListParagraph"/>
+        <w:spacing w:after="0" w:line="240" w:lineRule="auto"/>
+      </w:pPr>
+    </w:p>
+    <w:p>
+      <w:pPr>
+        <w:pStyle w:val="ListParagraph"/>
+        <w:spacing w:after="0" w:line="240" w:lineRule="auto"/>
+        <w:rPr>
+          <w:color w:val="FF0000"/>
+        </w:rPr>
+      </w:pPr>
+      <w:r>
+        <w:rPr>
+          <w:color w:val="FF0000"/>
+        </w:rPr>
+        <w:t>Just having one area is good enough, but, having multiple areas are ok too.</w:t>
+      </w:r>
+    </w:p>
+    <w:p>
+      <w:pPr>
+        <w:pStyle w:val="ListParagraph"/>
       </w:pPr>
     </w:p>
     <w:p>
@@ -104,6 +167,27 @@
     <w:p>
       <w:pPr>
         <w:pStyle w:val="ListParagraph"/>
+        <w:spacing w:after="0" w:line="240" w:lineRule="auto"/>
+      </w:pPr>
+    </w:p>
+    <w:p>
+      <w:pPr>
+        <w:pStyle w:val="ListParagraph"/>
+        <w:spacing w:after="0" w:line="240" w:lineRule="auto"/>
+        <w:rPr>
+          <w:color w:val="FF0000"/>
+        </w:rPr>
+      </w:pPr>
+      <w:r>
+        <w:rPr>
+          <w:color w:val="FF0000"/>
+        </w:rPr>
+        <w:t>Console application is ok, but GUI is ok too.</w:t>
+      </w:r>
+    </w:p>
+    <w:p>
+      <w:pPr>
+        <w:pStyle w:val="ListParagraph"/>
       </w:pPr>
     </w:p>
     <w:p>
@@ -122,6 +206,27 @@
     <w:p>
       <w:pPr>
         <w:pStyle w:val="ListParagraph"/>
+        <w:spacing w:after="0" w:line="240" w:lineRule="auto"/>
+      </w:pPr>
+    </w:p>
+    <w:p>
+      <w:pPr>
+        <w:pStyle w:val="ListParagraph"/>
+        <w:spacing w:after="0" w:line="240" w:lineRule="auto"/>
+        <w:rPr>
+          <w:color w:val="FF0000"/>
+        </w:rPr>
+      </w:pPr>
+      <w:r>
+        <w:rPr>
+          <w:color w:val="FF0000"/>
+        </w:rPr>
+        <w:t>Text-based is fine, but graphics are cool.</w:t>
+      </w:r>
+    </w:p>
+    <w:p>
+      <w:pPr>
+        <w:pStyle w:val="ListParagraph"/>
       </w:pPr>
     </w:p>
     <w:p>
@@ -140,6 +245,57 @@
     <w:p>
       <w:pPr>
         <w:pStyle w:val="ListParagraph"/>
+        <w:spacing w:after="0" w:line="240" w:lineRule="auto"/>
+      </w:pPr>
+    </w:p>
+    <w:p>
+      <w:pPr>
+        <w:pStyle w:val="ListParagraph"/>
+        <w:spacing w:after="0" w:line="240" w:lineRule="auto"/>
+        <w:rPr>
+          <w:color w:val="FF0000"/>
+        </w:rPr>
+      </w:pPr>
+      <w:r>
+        <w:rPr>
+          <w:color w:val="FF0000"/>
+        </w:rPr>
+        <w:t xml:space="preserve">It should be able to run both manually and automatically, but we </w:t>
+      </w:r>
+      <w:r>
+        <w:rPr>
+          <w:color w:val="FF0000"/>
+        </w:rPr>
+        <w:t xml:space="preserve">need to be able to set up the certain day </w:t>
+      </w:r>
+      <w:r>
+        <w:rPr>
+          <w:color w:val="FF0000"/>
+        </w:rPr>
+        <w:t>&amp; t</w:t>
+      </w:r>
+      <w:r>
+        <w:rPr>
+          <w:color w:val="FF0000"/>
+        </w:rPr>
+        <w:t>ime when the repetition happens every week.</w:t>
+      </w:r>
+      <w:r>
+        <w:rPr>
+          <w:color w:val="FF0000"/>
+        </w:rPr>
+        <w:t xml:space="preserve"> (additional use case</w:t>
+      </w:r>
+      <w:r>
+        <w:rPr>
+          <w:color w:val="FF0000"/>
+        </w:rPr>
+        <w:t>)</w:t>
+      </w:r>
+    </w:p>
+    <w:p>
+      <w:pPr>
+        <w:pStyle w:val="ListParagraph"/>
       </w:pPr>
     </w:p>
     <w:p>
@@ -179,6 +335,27 @@
     <w:p>
       <w:pPr>
         <w:pStyle w:val="ListParagraph"/>
+        <w:spacing w:after="0" w:line="240" w:lineRule="auto"/>
+      </w:pPr>
+    </w:p>
+    <w:p>
+      <w:pPr>
+        <w:pStyle w:val="ListParagraph"/>
+        <w:spacing w:after="0" w:line="240" w:lineRule="auto"/>
+        <w:rPr>
+          <w:color w:val="FF0000"/>
+        </w:rPr>
+      </w:pPr>
+      <w:r>
+        <w:rPr>
+          <w:color w:val="FF0000"/>
+        </w:rPr>
+        <w:t>Out of scope.</w:t>
+      </w:r>
+    </w:p>
+    <w:p>
+      <w:pPr>
+        <w:pStyle w:val="ListParagraph"/>
       </w:pPr>
     </w:p>
     <w:p>
@@ -197,6 +374,27 @@
     <w:p>
       <w:pPr>
         <w:pStyle w:val="ListParagraph"/>
+        <w:spacing w:after="0" w:line="240" w:lineRule="auto"/>
+      </w:pPr>
+    </w:p>
+    <w:p>
+      <w:pPr>
+        <w:pStyle w:val="ListParagraph"/>
+        <w:spacing w:after="0" w:line="240" w:lineRule="auto"/>
+        <w:rPr>
+          <w:color w:val="FF0000"/>
+        </w:rPr>
+      </w:pPr>
+      <w:r>
+        <w:rPr>
+          <w:color w:val="FF0000"/>
+        </w:rPr>
+        <w:t>Out of scope. It’s not required.</w:t>
+      </w:r>
+    </w:p>
+    <w:p>
+      <w:pPr>
+        <w:pStyle w:val="ListParagraph"/>
       </w:pPr>
     </w:p>
     <w:p>
@@ -215,6 +413,30 @@
     <w:p>
       <w:pPr>
         <w:pStyle w:val="ListParagraph"/>
+        <w:spacing w:after="0" w:line="240" w:lineRule="auto"/>
+      </w:pPr>
+    </w:p>
+    <w:p>
+      <w:pPr>
+        <w:pStyle w:val="ListParagraph"/>
+        <w:spacing w:after="0" w:line="240" w:lineRule="auto"/>
+        <w:rPr>
+          <w:color w:val="FF0000"/>
+        </w:rPr>
+      </w:pPr>
+      <w:r>
+        <w:rPr>
+          <w:color w:val="FF0000"/>
+        </w:rPr>
+        <w:t>Manager, admin, provider, ACME, pizza anonymous, member</w:t>
+      </w:r>
+    </w:p>
+    <w:p>
+      <w:pPr>
+        <w:pStyle w:val="ListParagraph"/>
+        <w:rPr>
+          <w:color w:val="FF0000"/>
+        </w:rPr>
       </w:pPr>
     </w:p>
     <w:p>
@@ -232,13 +454,112 @@
       <w:r>
         <w:t xml:space="preserve"> use case</w:t>
       </w:r>
+      <w:r>
+        <w:t xml:space="preserve"> in page 4 of requirement, who is the actor if we don’t need to think about acme part?</w:t>
+      </w:r>
+    </w:p>
+    <w:p>
+      <w:pPr>
+        <w:pStyle w:val="ListParagraph"/>
+        <w:spacing w:after="0" w:line="240" w:lineRule="auto"/>
+      </w:pPr>
+    </w:p>
+    <w:p>
+      <w:pPr>
+        <w:pStyle w:val="ListParagraph"/>
+        <w:spacing w:after="0" w:line="240" w:lineRule="auto"/>
+        <w:rPr>
+          <w:color w:val="FF0000"/>
+        </w:rPr>
+      </w:pPr>
+      <w:r>
+        <w:rPr>
+          <w:color w:val="FF0000"/>
+        </w:rPr>
+        <w:t>We will only take account that we need to accommodate a suspended account.</w:t>
+      </w:r>
+      <w:r>
+        <w:rPr>
+          <w:color w:val="FF0000"/>
+        </w:rPr>
+        <w:t xml:space="preserve"> We don’t need to provide a functionality to suspend an account.</w:t>
+      </w:r>
+    </w:p>
+    <w:p/>
+    <w:p>
+      <w:pPr>
+        <w:pStyle w:val="ListParagraph"/>
+        <w:numPr>
+          <w:ilvl w:val="0"/>
+          <w:numId w:val="1"/>
+        </w:numPr>
+      </w:pPr>
+      <w:r>
+        <w:t>Since it’s anonymous, all the client data should be classified. Which ecurity model should apply to this case?</w:t>
+      </w:r>
+    </w:p>
+    <w:p>
+      <w:pPr>
+        <w:pStyle w:val="ListParagraph"/>
+      </w:pPr>
+    </w:p>
+    <w:p>
+      <w:pPr>
+        <w:pStyle w:val="ListParagraph"/>
+        <w:rPr>
+          <w:color w:val="FF0000"/>
+        </w:rPr>
+      </w:pPr>
+      <w:r>
+        <w:rPr>
+          <w:color w:val="FF0000"/>
+        </w:rPr>
+        <w:t>Out o scope. However, it’s a good idea to have roles and limit the access for each of them.</w:t>
+      </w:r>
       <w:bookmarkStart w:id="0" w:name="_GoBack"/>
       <w:bookmarkEnd w:id="0"/>
-      <w:r>
-        <w:t xml:space="preserve"> in page 4 of requirement, who is the actor if we don’t need to think about acme part?</w:t>
-      </w:r>
-    </w:p>
-    <w:p/>
+    </w:p>
+    <w:p>
+      <w:pPr>
+        <w:pStyle w:val="ListParagraph"/>
+      </w:pPr>
+    </w:p>
+    <w:p>
+      <w:pPr>
+        <w:pStyle w:val="ListParagraph"/>
+        <w:numPr>
+          <w:ilvl w:val="0"/>
+          <w:numId w:val="1"/>
+        </w:numPr>
+      </w:pPr>
+      <w:r>
+        <w:t>By the end of the week, provider needs to verify total amount that it provides for the week. Does this affect any other use case?</w:t>
+      </w:r>
+    </w:p>
+    <w:p>
+      <w:pPr>
+        <w:pStyle w:val="ListParagraph"/>
+      </w:pPr>
+    </w:p>
+    <w:p>
+      <w:pPr>
+        <w:pStyle w:val="ListParagraph"/>
+        <w:rPr>
+          <w:color w:val="FF0000"/>
+        </w:rPr>
+      </w:pPr>
+      <w:r>
+        <w:rPr>
+          <w:color w:val="FF0000"/>
+        </w:rPr>
+        <w:t>No, this eos not affect any use case.</w:t>
+      </w:r>
+    </w:p>
+    <w:p>
+      <w:pPr>
+        <w:pStyle w:val="ListParagraph"/>
+      </w:pPr>
+    </w:p>
     <w:sectPr>
       <w:pgSz w:w="12240" w:h="15840"/>
       <w:pgMar w:top="1440" w:right="1440" w:bottom="1440" w:left="1440" w:header="720" w:footer="720" w:gutter="0"/>

</xml_diff>